<commit_message>
Up categorização da empresa
</commit_message>
<xml_diff>
--- a/Documentação/ESTRUTURA_PIM III_2025(ADS).docx
+++ b/Documentação/ESTRUTURA_PIM III_2025(ADS).docx
@@ -2,14 +2,7 @@
 <file path=word/document.xml><?xml version="1.0" encoding="utf-8"?>
 <w:document xmlns:wpc="http://schemas.microsoft.com/office/word/2010/wordprocessingCanvas" xmlns:cx="http://schemas.microsoft.com/office/drawing/2014/chartex" xmlns:cx1="http://schemas.microsoft.com/office/drawing/2015/9/8/chartex" xmlns:cx2="http://schemas.microsoft.com/office/drawing/2015/10/21/chartex" xmlns:cx3="http://schemas.microsoft.com/office/drawing/2016/5/9/chartex" xmlns:cx4="http://schemas.microsoft.com/office/drawing/2016/5/10/chartex" xmlns:cx5="http://schemas.microsoft.com/office/drawing/2016/5/11/chartex" xmlns:cx6="http://schemas.microsoft.com/office/drawing/2016/5/12/chartex" xmlns:cx7="http://schemas.microsoft.com/office/drawing/2016/5/13/chartex" xmlns:cx8="http://schemas.microsoft.com/office/drawing/2016/5/14/chartex" xmlns:mc="http://schemas.openxmlformats.org/markup-compatibility/2006" xmlns:aink="http://schemas.microsoft.com/office/drawing/2016/ink" xmlns:am3d="http://schemas.microsoft.com/office/drawing/2017/model3d" xmlns:o="urn:schemas-microsoft-com:office:office" xmlns:oel="http://schemas.microsoft.com/office/2019/extlst" xmlns:r="http://schemas.openxmlformats.org/officeDocument/2006/relationships" xmlns:m="http://schemas.openxmlformats.org/officeDocument/2006/math" xmlns:v="urn:schemas-microsoft-com:vml" xmlns:wp14="http://schemas.microsoft.com/office/word/2010/wordprocessingDrawing" xmlns:wp="http://schemas.openxmlformats.org/drawingml/2006/wordprocessingDrawing" xmlns:w10="urn:schemas-microsoft-com:office:word" xmlns:w="http://schemas.openxmlformats.org/wordprocessingml/2006/main" xmlns:w14="http://schemas.microsoft.com/office/word/2010/wordml" xmlns:w15="http://schemas.microsoft.com/office/word/2012/wordml" xmlns:w16cex="http://schemas.microsoft.com/office/word/2018/wordml/cex" xmlns:w16cid="http://schemas.microsoft.com/office/word/2016/wordml/cid" xmlns:w16="http://schemas.microsoft.com/office/word/2018/wordml" xmlns:w16du="http://schemas.microsoft.com/office/word/2023/wordml/word16du" xmlns:w16sdtdh="http://schemas.microsoft.com/office/word/2020/wordml/sdtdatahash" xmlns:w16sdtfl="http://schemas.microsoft.com/office/word/2024/wordml/sdtformatlock" xmlns:w16se="http://schemas.microsoft.com/office/word/2015/wordml/symex" xmlns:wpg="http://schemas.microsoft.com/office/word/2010/wordprocessingGroup" xmlns:wpi="http://schemas.microsoft.com/office/word/2010/wordprocessingInk" xmlns:wne="http://schemas.microsoft.com/office/word/2006/wordml" xmlns:wps="http://schemas.microsoft.com/office/word/2010/wordprocessingShape" mc:Ignorable="w14 w15 w16se w16cid w16 w16cex w16sdtdh w16sdtfl w16du wp14">
   <w:body>
-    <w:p>
-      <w:pPr>
-        <w:widowControl w:val="0"/>
-        <w:autoSpaceDE w:val="0"/>
-        <w:spacing w:line="480" w:lineRule="auto"/>
-        <w:ind w:firstLine="0"/>
-      </w:pPr>
-    </w:p>
+    <w:p/>
     <w:p>
       <w:pPr>
         <w:ind w:firstLine="0"/>
@@ -4657,11 +4650,42 @@
         <w:fldChar w:fldCharType="separate"/>
       </w:r>
       <w:r>
+        <w:fldChar w:fldCharType="begin"/>
+      </w:r>
+      <w:r>
+        <w:instrText xml:space="preserve"> INCLUDEPICTURE  "http://www.ufal.edu.br/nti/institucional/1nti.jpeg/image_preview" \* MERGEFORMATINET </w:instrText>
+      </w:r>
+      <w:r>
+        <w:fldChar w:fldCharType="separate"/>
+      </w:r>
+      <w:r>
         <w:pict w14:anchorId="61343D34">
-          <v:shape id="_x0000_i1026" type="#_x0000_t75" alt="Resultado de imagem para estrutura organizacional" style="width:300pt;height:161.35pt">
+          <v:shapetype id="_x0000_t75" coordsize="21600,21600" o:spt="75" o:preferrelative="t" path="m@4@5l@4@11@9@11@9@5xe" filled="f" stroked="f">
+            <v:stroke joinstyle="miter"/>
+            <v:formulas>
+              <v:f eqn="if lineDrawn pixelLineWidth 0"/>
+              <v:f eqn="sum @0 1 0"/>
+              <v:f eqn="sum 0 0 @1"/>
+              <v:f eqn="prod @2 1 2"/>
+              <v:f eqn="prod @3 21600 pixelWidth"/>
+              <v:f eqn="prod @3 21600 pixelHeight"/>
+              <v:f eqn="sum @0 0 1"/>
+              <v:f eqn="prod @6 1 2"/>
+              <v:f eqn="prod @7 21600 pixelWidth"/>
+              <v:f eqn="sum @8 21600 0"/>
+              <v:f eqn="prod @7 21600 pixelHeight"/>
+              <v:f eqn="sum @10 21600 0"/>
+            </v:formulas>
+            <v:path o:extrusionok="f" gradientshapeok="t" o:connecttype="rect"/>
+            <o:lock v:ext="edit" aspectratio="t"/>
+          </v:shapetype>
+          <v:shape id="_x0000_i1025" type="#_x0000_t75" alt="Resultado de imagem para estrutura organizacional" style="width:300pt;height:161.4pt">
             <v:imagedata r:id="rId13" r:href="rId14"/>
           </v:shape>
         </w:pict>
+      </w:r>
+      <w:r>
+        <w:fldChar w:fldCharType="end"/>
       </w:r>
       <w:r>
         <w:fldChar w:fldCharType="end"/>
@@ -4923,11 +4947,23 @@
         <w:fldChar w:fldCharType="separate"/>
       </w:r>
       <w:r>
+        <w:fldChar w:fldCharType="begin"/>
+      </w:r>
+      <w:r>
+        <w:instrText xml:space="preserve"> INCLUDEPICTURE  "http://excelsolucao.com.br/wp-content/uploads/2017/01/corpo_planilha_dre_indicadores_financeiros__balanco_patrimonial2.jpg" \* MERGEFORMATINET </w:instrText>
+      </w:r>
+      <w:r>
+        <w:fldChar w:fldCharType="separate"/>
+      </w:r>
+      <w:r>
         <w:pict w14:anchorId="2C1CD5C0">
-          <v:shape id="_x0000_i1027" type="#_x0000_t75" alt="Resultado de imagem para indicadores financeiros" style="width:354.65pt;height:198.7pt">
+          <v:shape id="_x0000_i1026" type="#_x0000_t75" alt="Resultado de imagem para indicadores financeiros" style="width:354.75pt;height:198.75pt">
             <v:imagedata r:id="rId15" r:href="rId16"/>
           </v:shape>
         </w:pict>
+      </w:r>
+      <w:r>
+        <w:fldChar w:fldCharType="end"/>
       </w:r>
       <w:r>
         <w:fldChar w:fldCharType="end"/>
@@ -13489,6 +13525,7 @@
   <w:style w:type="character" w:default="1" w:styleId="Fontepargpadro">
     <w:name w:val="Default Paragraph Font"/>
     <w:uiPriority w:val="1"/>
+    <w:semiHidden/>
     <w:unhideWhenUsed/>
   </w:style>
   <w:style w:type="table" w:default="1" w:styleId="Tabelanormal">
@@ -13496,7 +13533,6 @@
     <w:uiPriority w:val="99"/>
     <w:semiHidden/>
     <w:unhideWhenUsed/>
-    <w:qFormat/>
     <w:tblPr>
       <w:tblInd w:w="0" w:type="dxa"/>
       <w:tblCellMar>
@@ -14274,6 +14310,10 @@
 </file>
 
 <file path=customXml/item1.xml><?xml version="1.0" encoding="utf-8"?>
+<b:Sources xmlns:b="http://schemas.openxmlformats.org/officeDocument/2006/bibliography" xmlns="http://schemas.openxmlformats.org/officeDocument/2006/bibliography" SelectedStyle="\APASixthEditionOfficeOnline.xsl" StyleName="APA" Version="6"/>
+</file>
+
+<file path=customXml/item2.xml><?xml version="1.0" encoding="utf-8"?>
 <?mso-contentType ?>
 <FormTemplates xmlns="http://schemas.microsoft.com/sharepoint/v3/contenttype/forms">
   <Display>DocumentLibraryForm</Display>
@@ -14282,11 +14322,13 @@
 </FormTemplates>
 </file>
 
-<file path=customXml/item2.xml><?xml version="1.0" encoding="utf-8"?>
-<b:Sources xmlns:b="http://schemas.openxmlformats.org/officeDocument/2006/bibliography" xmlns="http://schemas.openxmlformats.org/officeDocument/2006/bibliography" SelectedStyle="\APASixthEditionOfficeOnline.xsl" StyleName="APA" Version="6"/>
+<file path=customXml/item3.xml><?xml version="1.0" encoding="utf-8"?>
+<p:properties xmlns:p="http://schemas.microsoft.com/office/2006/metadata/properties" xmlns:xsi="http://www.w3.org/2001/XMLSchema-instance" xmlns:pc="http://schemas.microsoft.com/office/infopath/2007/PartnerControls">
+  <documentManagement/>
+</p:properties>
 </file>
 
-<file path=customXml/item3.xml><?xml version="1.0" encoding="utf-8"?>
+<file path=customXml/item4.xml><?xml version="1.0" encoding="utf-8"?>
 <ct:contentTypeSchema xmlns:ct="http://schemas.microsoft.com/office/2006/metadata/contentType" xmlns:ma="http://schemas.microsoft.com/office/2006/metadata/properties/metaAttributes" ct:_="" ma:_="" ma:contentTypeName="Documento" ma:contentTypeID="0x0101001E571117CE179F4595E747E349B684C7" ma:contentTypeVersion="4" ma:contentTypeDescription="Crie um novo documento." ma:contentTypeScope="" ma:versionID="7fd98c9ccb5dc8c18cb71df4f5da285a">
   <xsd:schema xmlns:xsd="http://www.w3.org/2001/XMLSchema" xmlns:xs="http://www.w3.org/2001/XMLSchema" xmlns:p="http://schemas.microsoft.com/office/2006/metadata/properties" xmlns:ns2="9376c95a-2e8a-41f3-af51-0235cea7766b" targetNamespace="http://schemas.microsoft.com/office/2006/metadata/properties" ma:root="true" ma:fieldsID="f90c585b5b83d4d3144e7af242128f2a" ns2:_="">
     <xsd:import namespace="9376c95a-2e8a-41f3-af51-0235cea7766b"/>
@@ -14430,13 +14472,15 @@
 </ct:contentTypeSchema>
 </file>
 
-<file path=customXml/item4.xml><?xml version="1.0" encoding="utf-8"?>
-<p:properties xmlns:p="http://schemas.microsoft.com/office/2006/metadata/properties" xmlns:xsi="http://www.w3.org/2001/XMLSchema-instance" xmlns:pc="http://schemas.microsoft.com/office/infopath/2007/PartnerControls">
-  <documentManagement/>
-</p:properties>
+<file path=customXml/itemProps1.xml><?xml version="1.0" encoding="utf-8"?>
+<ds:datastoreItem xmlns:ds="http://schemas.openxmlformats.org/officeDocument/2006/customXml" ds:itemID="{0C5C8BC9-3D46-476A-84F6-747AF1D1EFBA}">
+  <ds:schemaRefs>
+    <ds:schemaRef ds:uri="http://schemas.openxmlformats.org/officeDocument/2006/bibliography"/>
+  </ds:schemaRefs>
+</ds:datastoreItem>
 </file>
 
-<file path=customXml/itemProps1.xml><?xml version="1.0" encoding="utf-8"?>
+<file path=customXml/itemProps2.xml><?xml version="1.0" encoding="utf-8"?>
 <ds:datastoreItem xmlns:ds="http://schemas.openxmlformats.org/officeDocument/2006/customXml" ds:itemID="{1E1D486D-86BA-4C34-BCAC-279C12219365}">
   <ds:schemaRefs>
     <ds:schemaRef ds:uri="http://schemas.microsoft.com/sharepoint/v3/contenttype/forms"/>
@@ -14444,15 +14488,16 @@
 </ds:datastoreItem>
 </file>
 
-<file path=customXml/itemProps2.xml><?xml version="1.0" encoding="utf-8"?>
-<ds:datastoreItem xmlns:ds="http://schemas.openxmlformats.org/officeDocument/2006/customXml" ds:itemID="{0C5C8BC9-3D46-476A-84F6-747AF1D1EFBA}">
+<file path=customXml/itemProps3.xml><?xml version="1.0" encoding="utf-8"?>
+<ds:datastoreItem xmlns:ds="http://schemas.openxmlformats.org/officeDocument/2006/customXml" ds:itemID="{C9013AED-69A9-4B53-976E-982DB7854EBC}">
   <ds:schemaRefs>
-    <ds:schemaRef ds:uri="http://schemas.openxmlformats.org/officeDocument/2006/bibliography"/>
+    <ds:schemaRef ds:uri="http://schemas.microsoft.com/office/2006/metadata/properties"/>
+    <ds:schemaRef ds:uri="http://schemas.microsoft.com/office/infopath/2007/PartnerControls"/>
   </ds:schemaRefs>
 </ds:datastoreItem>
 </file>
 
-<file path=customXml/itemProps3.xml><?xml version="1.0" encoding="utf-8"?>
+<file path=customXml/itemProps4.xml><?xml version="1.0" encoding="utf-8"?>
 <ds:datastoreItem xmlns:ds="http://schemas.openxmlformats.org/officeDocument/2006/customXml" ds:itemID="{934F2A9D-BC9D-4E13-9714-01F811D7A716}">
   <ds:schemaRefs>
     <ds:schemaRef ds:uri="http://schemas.microsoft.com/office/2006/metadata/contentType"/>
@@ -14468,20 +14513,4 @@
     <ds:schemaRef ds:uri="http://schemas.microsoft.com/internal/obd"/>
   </ds:schemaRefs>
 </ds:datastoreItem>
-</file>
-
-<file path=customXml/itemProps4.xml><?xml version="1.0" encoding="utf-8"?>
-<ds:datastoreItem xmlns:ds="http://schemas.openxmlformats.org/officeDocument/2006/customXml" ds:itemID="{C9013AED-69A9-4B53-976E-982DB7854EBC}">
-  <ds:schemaRefs>
-    <ds:schemaRef ds:uri="http://schemas.openxmlformats.org/package/2006/metadata/core-properties"/>
-    <ds:schemaRef ds:uri="http://purl.org/dc/elements/1.1/"/>
-    <ds:schemaRef ds:uri="9376c95a-2e8a-41f3-af51-0235cea7766b"/>
-    <ds:schemaRef ds:uri="http://schemas.microsoft.com/office/2006/metadata/properties"/>
-    <ds:schemaRef ds:uri="http://purl.org/dc/dcmitype/"/>
-    <ds:schemaRef ds:uri="http://www.w3.org/XML/1998/namespace"/>
-    <ds:schemaRef ds:uri="http://schemas.microsoft.com/office/2006/documentManagement/types"/>
-    <ds:schemaRef ds:uri="http://schemas.microsoft.com/office/infopath/2007/PartnerControls"/>
-    <ds:schemaRef ds:uri="http://purl.org/dc/terms/"/>
-  </ds:schemaRefs>
-</ds:datastoreItem>
 </file>
</xml_diff>